<commit_message>
added sql scripts and links to important information for the exam
</commit_message>
<xml_diff>
--- a/supplementary material/other/Obj2100 useful links.docx
+++ b/supplementary material/other/Obj2100 useful links.docx
@@ -31,9 +31,91 @@
       </w:hyperlink>
     </w:p>
     <w:p/>
+    <w:p>
+      <w:r>
+        <w:tab/>
+        <w:t>Javadoc tags</w:t>
+      </w:r>
+    </w:p>
+    <w:p>
+      <w:hyperlink r:id="rId8" w:history="1">
+        <w:r>
+          <w:rPr>
+            <w:rStyle w:val="Hyperlink"/>
+          </w:rPr>
+          <w:t>https://idratherbewriting.com/java-javadoc-tags/</w:t>
+        </w:r>
+      </w:hyperlink>
+    </w:p>
+    <w:p>
+      <w:pPr>
+        <w:ind w:left="720" w:firstLine="720"/>
+      </w:pPr>
+    </w:p>
+    <w:p/>
+    <w:p>
+      <w:r>
+        <w:t>Java OOP cheat sheet</w:t>
+      </w:r>
+    </w:p>
+    <w:p>
+      <w:hyperlink r:id="rId9" w:history="1">
+        <w:r>
+          <w:rPr>
+            <w:rStyle w:val="Hyperlink"/>
+          </w:rPr>
+          <w:t>https://d1jnx9ba8s6j9r.cloudfront.net/blog/wp-content/uploads/2018/11/Java_OOP-Cheat_Sheet_Edureka.png</w:t>
+        </w:r>
+      </w:hyperlink>
+    </w:p>
+    <w:p/>
+    <w:p>
+      <w:r>
+        <w:t>Java Layout manager</w:t>
+      </w:r>
+    </w:p>
+    <w:p>
+      <w:hyperlink r:id="rId10" w:history="1">
+        <w:r>
+          <w:rPr>
+            <w:rStyle w:val="Hyperlink"/>
+          </w:rPr>
+          <w:t>https://docs.oracle.com/jav</w:t>
+        </w:r>
+        <w:r>
+          <w:rPr>
+            <w:rStyle w:val="Hyperlink"/>
+          </w:rPr>
+          <w:t>a</w:t>
+        </w:r>
+        <w:r>
+          <w:rPr>
+            <w:rStyle w:val="Hyperlink"/>
+          </w:rPr>
+          <w:t>se/tutorial/uiswing/layout/visual.html</w:t>
+        </w:r>
+      </w:hyperlink>
+    </w:p>
+    <w:p/>
+    <w:p>
+      <w:r>
+        <w:tab/>
+        <w:t>Grid layout</w:t>
+      </w:r>
+    </w:p>
+    <w:p>
+      <w:hyperlink r:id="rId11" w:history="1">
+        <w:r>
+          <w:rPr>
+            <w:rStyle w:val="Hyperlink"/>
+          </w:rPr>
+          <w:t>https://docs.oracle.com/javase/tutorial/uiswing/layout/gridbag.html</w:t>
+        </w:r>
+      </w:hyperlink>
+    </w:p>
     <w:p/>
     <w:sectPr>
-      <w:footerReference w:type="default" r:id="rId8"/>
+      <w:footerReference w:type="default" r:id="rId12"/>
       <w:pgSz w:w="11907" w:h="16839" w:code="9"/>
       <w:pgMar w:top="720" w:right="1440" w:bottom="1800" w:left="1440" w:header="720" w:footer="720" w:gutter="0"/>
       <w:cols w:space="720"/>
@@ -1598,6 +1680,18 @@
       <w:shd w:val="clear" w:color="auto" w:fill="E1DFDD"/>
     </w:rPr>
   </w:style>
+  <w:style w:type="character" w:styleId="FollowedHyperlink">
+    <w:name w:val="FollowedHyperlink"/>
+    <w:basedOn w:val="DefaultParagraphFont"/>
+    <w:uiPriority w:val="99"/>
+    <w:semiHidden/>
+    <w:unhideWhenUsed/>
+    <w:rsid w:val="00DD01F0"/>
+    <w:rPr>
+      <w:color w:val="214C5E" w:themeColor="followedHyperlink"/>
+      <w:u w:val="single"/>
+    </w:rPr>
+  </w:style>
 </w:styles>
 </file>
 

</xml_diff>